<commit_message>
java pgm added yesterday
</commit_message>
<xml_diff>
--- a/network/ClockServer.docx
+++ b/network/ClockServer.docx
@@ -6,7 +6,7 @@
       <w:pPr>
         <w:pStyle w:val="a3"/>
         <w:rPr>
-          <w:rFonts w:ascii="ＭＳ ゴシック" w:eastAsia="ＭＳ ゴシック" w:hAnsi="ＭＳ ゴシック" w:cs="ＭＳ ゴシック" w:hint="eastAsia"/>
+          <w:rFonts w:ascii="ＭＳ ゴシック" w:eastAsia="ＭＳ ゴシック" w:hAnsi="ＭＳ ゴシック" w:cs="ＭＳ ゴシック"/>
         </w:rPr>
       </w:pPr>
       <w:r>
@@ -20,21 +20,35 @@
       <w:pPr>
         <w:pStyle w:val="a3"/>
         <w:rPr>
-          <w:rFonts w:ascii="ＭＳ ゴシック" w:eastAsia="ＭＳ ゴシック" w:hAnsi="ＭＳ ゴシック" w:cs="ＭＳ ゴシック" w:hint="eastAsia"/>
-        </w:rPr>
-      </w:pPr>
-      <w:r>
-        <w:rPr>
-          <w:rFonts w:ascii="ＭＳ ゴシック" w:eastAsia="ＭＳ ゴシック" w:hAnsi="ＭＳ ゴシック" w:cs="ＭＳ ゴシック" w:hint="eastAsia"/>
-        </w:rPr>
-        <w:t>// ※ServerSocket登場。</w:t>
-      </w:r>
-    </w:p>
-    <w:p>
-      <w:pPr>
-        <w:pStyle w:val="a3"/>
-        <w:rPr>
-          <w:rFonts w:ascii="ＭＳ ゴシック" w:eastAsia="ＭＳ ゴシック" w:hAnsi="ＭＳ ゴシック" w:cs="ＭＳ ゴシック" w:hint="eastAsia"/>
+          <w:rFonts w:ascii="ＭＳ ゴシック" w:eastAsia="ＭＳ ゴシック" w:hAnsi="ＭＳ ゴシック" w:cs="ＭＳ ゴシック"/>
+        </w:rPr>
+      </w:pPr>
+      <w:r>
+        <w:rPr>
+          <w:rFonts w:ascii="ＭＳ ゴシック" w:eastAsia="ＭＳ ゴシック" w:hAnsi="ＭＳ ゴシック" w:cs="ＭＳ ゴシック" w:hint="eastAsia"/>
+        </w:rPr>
+        <w:t>// ※</w:t>
+      </w:r>
+      <w:proofErr w:type="spellStart"/>
+      <w:r>
+        <w:rPr>
+          <w:rFonts w:ascii="ＭＳ ゴシック" w:eastAsia="ＭＳ ゴシック" w:hAnsi="ＭＳ ゴシック" w:cs="ＭＳ ゴシック" w:hint="eastAsia"/>
+        </w:rPr>
+        <w:t>ServerSocket</w:t>
+      </w:r>
+      <w:proofErr w:type="spellEnd"/>
+      <w:r>
+        <w:rPr>
+          <w:rFonts w:ascii="ＭＳ ゴシック" w:eastAsia="ＭＳ ゴシック" w:hAnsi="ＭＳ ゴシック" w:cs="ＭＳ ゴシック" w:hint="eastAsia"/>
+        </w:rPr>
+        <w:t>登場。</w:t>
+      </w:r>
+    </w:p>
+    <w:p>
+      <w:pPr>
+        <w:pStyle w:val="a3"/>
+        <w:rPr>
+          <w:rFonts w:ascii="ＭＳ ゴシック" w:eastAsia="ＭＳ ゴシック" w:hAnsi="ＭＳ ゴシック" w:cs="ＭＳ ゴシック"/>
         </w:rPr>
       </w:pPr>
       <w:r>
@@ -48,7 +62,7 @@
       <w:pPr>
         <w:pStyle w:val="a3"/>
         <w:rPr>
-          <w:rFonts w:ascii="ＭＳ ゴシック" w:eastAsia="ＭＳ ゴシック" w:hAnsi="ＭＳ ゴシック" w:cs="ＭＳ ゴシック" w:hint="eastAsia"/>
+          <w:rFonts w:ascii="ＭＳ ゴシック" w:eastAsia="ＭＳ ゴシック" w:hAnsi="ＭＳ ゴシック" w:cs="ＭＳ ゴシック"/>
         </w:rPr>
       </w:pPr>
       <w:r>
@@ -62,7 +76,7 @@
       <w:pPr>
         <w:pStyle w:val="a3"/>
         <w:rPr>
-          <w:rFonts w:ascii="ＭＳ ゴシック" w:eastAsia="ＭＳ ゴシック" w:hAnsi="ＭＳ ゴシック" w:cs="ＭＳ ゴシック" w:hint="eastAsia"/>
+          <w:rFonts w:ascii="ＭＳ ゴシック" w:eastAsia="ＭＳ ゴシック" w:hAnsi="ＭＳ ゴシック" w:cs="ＭＳ ゴシック"/>
         </w:rPr>
       </w:pPr>
       <w:r>
@@ -76,15 +90,15 @@
       <w:pPr>
         <w:pStyle w:val="a3"/>
         <w:rPr>
-          <w:rFonts w:ascii="ＭＳ ゴシック" w:eastAsia="ＭＳ ゴシック" w:hAnsi="ＭＳ ゴシック" w:cs="ＭＳ ゴシック" w:hint="eastAsia"/>
-        </w:rPr>
-      </w:pPr>
-    </w:p>
-    <w:p>
-      <w:pPr>
-        <w:pStyle w:val="a3"/>
-        <w:rPr>
-          <w:rFonts w:ascii="ＭＳ ゴシック" w:eastAsia="ＭＳ ゴシック" w:hAnsi="ＭＳ ゴシック" w:cs="ＭＳ ゴシック" w:hint="eastAsia"/>
+          <w:rFonts w:ascii="ＭＳ ゴシック" w:eastAsia="ＭＳ ゴシック" w:hAnsi="ＭＳ ゴシック" w:cs="ＭＳ ゴシック"/>
+        </w:rPr>
+      </w:pPr>
+    </w:p>
+    <w:p>
+      <w:pPr>
+        <w:pStyle w:val="a3"/>
+        <w:rPr>
+          <w:rFonts w:ascii="ＭＳ ゴシック" w:eastAsia="ＭＳ ゴシック" w:hAnsi="ＭＳ ゴシック" w:cs="ＭＳ ゴシック"/>
         </w:rPr>
       </w:pPr>
       <w:r>
@@ -105,7 +119,7 @@
       <w:pPr>
         <w:pStyle w:val="a3"/>
         <w:rPr>
-          <w:rFonts w:ascii="ＭＳ ゴシック" w:eastAsia="ＭＳ ゴシック" w:hAnsi="ＭＳ ゴシック" w:cs="ＭＳ ゴシック" w:hint="eastAsia"/>
+          <w:rFonts w:ascii="ＭＳ ゴシック" w:eastAsia="ＭＳ ゴシック" w:hAnsi="ＭＳ ゴシック" w:cs="ＭＳ ゴシック"/>
         </w:rPr>
       </w:pPr>
       <w:r>
@@ -126,7 +140,7 @@
       <w:pPr>
         <w:pStyle w:val="a3"/>
         <w:rPr>
-          <w:rFonts w:ascii="ＭＳ ゴシック" w:eastAsia="ＭＳ ゴシック" w:hAnsi="ＭＳ ゴシック" w:cs="ＭＳ ゴシック" w:hint="eastAsia"/>
+          <w:rFonts w:ascii="ＭＳ ゴシック" w:eastAsia="ＭＳ ゴシック" w:hAnsi="ＭＳ ゴシック" w:cs="ＭＳ ゴシック"/>
         </w:rPr>
       </w:pPr>
       <w:r>
@@ -140,22 +154,35 @@
           <w:rFonts w:ascii="ＭＳ ゴシック" w:eastAsia="ＭＳ ゴシック" w:hAnsi="ＭＳ ゴシック" w:cs="ＭＳ ゴシック" w:hint="eastAsia"/>
         </w:rPr>
         <w:tab/>
-        <w:t>java.util.*;</w:t>
-      </w:r>
-    </w:p>
-    <w:p>
-      <w:pPr>
-        <w:pStyle w:val="a3"/>
-        <w:rPr>
-          <w:rFonts w:ascii="ＭＳ ゴシック" w:eastAsia="ＭＳ ゴシック" w:hAnsi="ＭＳ ゴシック" w:cs="ＭＳ ゴシック" w:hint="eastAsia"/>
-        </w:rPr>
-      </w:pPr>
-    </w:p>
-    <w:p>
-      <w:pPr>
-        <w:pStyle w:val="a3"/>
-        <w:rPr>
-          <w:rFonts w:ascii="ＭＳ ゴシック" w:eastAsia="ＭＳ ゴシック" w:hAnsi="ＭＳ ゴシック" w:cs="ＭＳ ゴシック" w:hint="eastAsia"/>
+      </w:r>
+      <w:proofErr w:type="spellStart"/>
+      <w:r>
+        <w:rPr>
+          <w:rFonts w:ascii="ＭＳ ゴシック" w:eastAsia="ＭＳ ゴシック" w:hAnsi="ＭＳ ゴシック" w:cs="ＭＳ ゴシック" w:hint="eastAsia"/>
+        </w:rPr>
+        <w:t>java.util</w:t>
+      </w:r>
+      <w:proofErr w:type="spellEnd"/>
+      <w:r>
+        <w:rPr>
+          <w:rFonts w:ascii="ＭＳ ゴシック" w:eastAsia="ＭＳ ゴシック" w:hAnsi="ＭＳ ゴシック" w:cs="ＭＳ ゴシック" w:hint="eastAsia"/>
+        </w:rPr>
+        <w:t>.*;</w:t>
+      </w:r>
+    </w:p>
+    <w:p>
+      <w:pPr>
+        <w:pStyle w:val="a3"/>
+        <w:rPr>
+          <w:rFonts w:ascii="ＭＳ ゴシック" w:eastAsia="ＭＳ ゴシック" w:hAnsi="ＭＳ ゴシック" w:cs="ＭＳ ゴシック"/>
+        </w:rPr>
+      </w:pPr>
+    </w:p>
+    <w:p>
+      <w:pPr>
+        <w:pStyle w:val="a3"/>
+        <w:rPr>
+          <w:rFonts w:ascii="ＭＳ ゴシック" w:eastAsia="ＭＳ ゴシック" w:hAnsi="ＭＳ ゴシック" w:cs="ＭＳ ゴシック"/>
         </w:rPr>
       </w:pPr>
       <w:r>
@@ -176,14 +203,21 @@
           <w:rFonts w:ascii="ＭＳ ゴシック" w:eastAsia="ＭＳ ゴシック" w:hAnsi="ＭＳ ゴシック" w:cs="ＭＳ ゴシック" w:hint="eastAsia"/>
         </w:rPr>
         <w:tab/>
+      </w:r>
+      <w:proofErr w:type="spellStart"/>
+      <w:r>
+        <w:rPr>
+          <w:rFonts w:ascii="ＭＳ ゴシック" w:eastAsia="ＭＳ ゴシック" w:hAnsi="ＭＳ ゴシック" w:cs="ＭＳ ゴシック" w:hint="eastAsia"/>
+        </w:rPr>
         <w:t>ClockServer</w:t>
       </w:r>
-    </w:p>
-    <w:p>
-      <w:pPr>
-        <w:pStyle w:val="a3"/>
-        <w:rPr>
-          <w:rFonts w:ascii="ＭＳ ゴシック" w:eastAsia="ＭＳ ゴシック" w:hAnsi="ＭＳ ゴシック" w:cs="ＭＳ ゴシック" w:hint="eastAsia"/>
+      <w:proofErr w:type="spellEnd"/>
+    </w:p>
+    <w:p>
+      <w:pPr>
+        <w:pStyle w:val="a3"/>
+        <w:rPr>
+          <w:rFonts w:ascii="ＭＳ ゴシック" w:eastAsia="ＭＳ ゴシック" w:hAnsi="ＭＳ ゴシック" w:cs="ＭＳ ゴシック"/>
         </w:rPr>
       </w:pPr>
       <w:r>
@@ -197,7 +231,7 @@
       <w:pPr>
         <w:pStyle w:val="a3"/>
         <w:rPr>
-          <w:rFonts w:ascii="ＭＳ ゴシック" w:eastAsia="ＭＳ ゴシック" w:hAnsi="ＭＳ ゴシック" w:cs="ＭＳ ゴシック" w:hint="eastAsia"/>
+          <w:rFonts w:ascii="ＭＳ ゴシック" w:eastAsia="ＭＳ ゴシック" w:hAnsi="ＭＳ ゴシック" w:cs="ＭＳ ゴシック"/>
         </w:rPr>
       </w:pPr>
       <w:r>
@@ -219,14 +253,27 @@
           <w:rFonts w:ascii="ＭＳ ゴシック" w:eastAsia="ＭＳ ゴシック" w:hAnsi="ＭＳ ゴシック" w:cs="ＭＳ ゴシック" w:hint="eastAsia"/>
         </w:rPr>
         <w:tab/>
-        <w:t>args)</w:t>
-      </w:r>
-    </w:p>
-    <w:p>
-      <w:pPr>
-        <w:pStyle w:val="a3"/>
-        <w:rPr>
-          <w:rFonts w:ascii="ＭＳ ゴシック" w:eastAsia="ＭＳ ゴシック" w:hAnsi="ＭＳ ゴシック" w:cs="ＭＳ ゴシック" w:hint="eastAsia"/>
+      </w:r>
+      <w:proofErr w:type="spellStart"/>
+      <w:r>
+        <w:rPr>
+          <w:rFonts w:ascii="ＭＳ ゴシック" w:eastAsia="ＭＳ ゴシック" w:hAnsi="ＭＳ ゴシック" w:cs="ＭＳ ゴシック" w:hint="eastAsia"/>
+        </w:rPr>
+        <w:t>args</w:t>
+      </w:r>
+      <w:proofErr w:type="spellEnd"/>
+      <w:r>
+        <w:rPr>
+          <w:rFonts w:ascii="ＭＳ ゴシック" w:eastAsia="ＭＳ ゴシック" w:hAnsi="ＭＳ ゴシック" w:cs="ＭＳ ゴシック" w:hint="eastAsia"/>
+        </w:rPr>
+        <w:t>)</w:t>
+      </w:r>
+    </w:p>
+    <w:p>
+      <w:pPr>
+        <w:pStyle w:val="a3"/>
+        <w:rPr>
+          <w:rFonts w:ascii="ＭＳ ゴシック" w:eastAsia="ＭＳ ゴシック" w:hAnsi="ＭＳ ゴシック" w:cs="ＭＳ ゴシック"/>
         </w:rPr>
       </w:pPr>
       <w:r>
@@ -241,7 +288,7 @@
       <w:pPr>
         <w:pStyle w:val="a3"/>
         <w:rPr>
-          <w:rFonts w:ascii="ＭＳ ゴシック" w:eastAsia="ＭＳ ゴシック" w:hAnsi="ＭＳ ゴシック" w:cs="ＭＳ ゴシック" w:hint="eastAsia"/>
+          <w:rFonts w:ascii="ＭＳ ゴシック" w:eastAsia="ＭＳ ゴシック" w:hAnsi="ＭＳ ゴシック" w:cs="ＭＳ ゴシック"/>
         </w:rPr>
       </w:pPr>
       <w:r>
@@ -262,29 +309,43 @@
       <w:pPr>
         <w:pStyle w:val="a3"/>
         <w:rPr>
-          <w:rFonts w:ascii="ＭＳ ゴシック" w:eastAsia="ＭＳ ゴシック" w:hAnsi="ＭＳ ゴシック" w:cs="ＭＳ ゴシック" w:hint="eastAsia"/>
-        </w:rPr>
-      </w:pPr>
-      <w:r>
-        <w:rPr>
-          <w:rFonts w:ascii="ＭＳ ゴシック" w:eastAsia="ＭＳ ゴシック" w:hAnsi="ＭＳ ゴシック" w:cs="ＭＳ ゴシック" w:hint="eastAsia"/>
-        </w:rPr>
-        <w:tab/>
-      </w:r>
-      <w:r>
-        <w:rPr>
-          <w:rFonts w:ascii="ＭＳ ゴシック" w:eastAsia="ＭＳ ゴシック" w:hAnsi="ＭＳ ゴシック" w:cs="ＭＳ ゴシック" w:hint="eastAsia"/>
-        </w:rPr>
-        <w:tab/>
+          <w:rFonts w:ascii="ＭＳ ゴシック" w:eastAsia="ＭＳ ゴシック" w:hAnsi="ＭＳ ゴシック" w:cs="ＭＳ ゴシック"/>
+        </w:rPr>
+      </w:pPr>
+      <w:r>
+        <w:rPr>
+          <w:rFonts w:ascii="ＭＳ ゴシック" w:eastAsia="ＭＳ ゴシック" w:hAnsi="ＭＳ ゴシック" w:cs="ＭＳ ゴシック" w:hint="eastAsia"/>
+        </w:rPr>
+        <w:tab/>
+      </w:r>
+      <w:r>
+        <w:rPr>
+          <w:rFonts w:ascii="ＭＳ ゴシック" w:eastAsia="ＭＳ ゴシック" w:hAnsi="ＭＳ ゴシック" w:cs="ＭＳ ゴシック" w:hint="eastAsia"/>
+        </w:rPr>
+        <w:tab/>
+      </w:r>
+      <w:proofErr w:type="spellStart"/>
+      <w:r>
+        <w:rPr>
+          <w:rFonts w:ascii="ＭＳ ゴシック" w:eastAsia="ＭＳ ゴシック" w:hAnsi="ＭＳ ゴシック" w:cs="ＭＳ ゴシック" w:hint="eastAsia"/>
+        </w:rPr>
         <w:t>ServerSocket</w:t>
       </w:r>
-      <w:r>
-        <w:rPr>
-          <w:rFonts w:ascii="ＭＳ ゴシック" w:eastAsia="ＭＳ ゴシック" w:hAnsi="ＭＳ ゴシック" w:cs="ＭＳ ゴシック" w:hint="eastAsia"/>
-        </w:rPr>
-        <w:tab/>
+      <w:proofErr w:type="spellEnd"/>
+      <w:r>
+        <w:rPr>
+          <w:rFonts w:ascii="ＭＳ ゴシック" w:eastAsia="ＭＳ ゴシック" w:hAnsi="ＭＳ ゴシック" w:cs="ＭＳ ゴシック" w:hint="eastAsia"/>
+        </w:rPr>
+        <w:tab/>
+      </w:r>
+      <w:proofErr w:type="spellStart"/>
+      <w:r>
+        <w:rPr>
+          <w:rFonts w:ascii="ＭＳ ゴシック" w:eastAsia="ＭＳ ゴシック" w:hAnsi="ＭＳ ゴシック" w:cs="ＭＳ ゴシック" w:hint="eastAsia"/>
+        </w:rPr>
         <w:t>servsock</w:t>
       </w:r>
+      <w:proofErr w:type="spellEnd"/>
       <w:r>
         <w:rPr>
           <w:rFonts w:ascii="ＭＳ ゴシック" w:eastAsia="ＭＳ ゴシック" w:hAnsi="ＭＳ ゴシック" w:cs="ＭＳ ゴシック" w:hint="eastAsia"/>
@@ -311,7 +372,7 @@
       <w:pPr>
         <w:pStyle w:val="a3"/>
         <w:rPr>
-          <w:rFonts w:ascii="ＭＳ ゴシック" w:eastAsia="ＭＳ ゴシック" w:hAnsi="ＭＳ ゴシック" w:cs="ＭＳ ゴシック" w:hint="eastAsia"/>
+          <w:rFonts w:ascii="ＭＳ ゴシック" w:eastAsia="ＭＳ ゴシック" w:hAnsi="ＭＳ ゴシック" w:cs="ＭＳ ゴシック"/>
         </w:rPr>
       </w:pPr>
       <w:r>
@@ -370,22 +431,29 @@
       <w:pPr>
         <w:pStyle w:val="a3"/>
         <w:rPr>
-          <w:rFonts w:ascii="ＭＳ ゴシック" w:eastAsia="ＭＳ ゴシック" w:hAnsi="ＭＳ ゴシック" w:cs="ＭＳ ゴシック" w:hint="eastAsia"/>
-        </w:rPr>
-      </w:pPr>
-      <w:r>
-        <w:rPr>
-          <w:rFonts w:ascii="ＭＳ ゴシック" w:eastAsia="ＭＳ ゴシック" w:hAnsi="ＭＳ ゴシック" w:cs="ＭＳ ゴシック" w:hint="eastAsia"/>
-        </w:rPr>
-        <w:tab/>
-      </w:r>
-      <w:r>
-        <w:rPr>
-          <w:rFonts w:ascii="ＭＳ ゴシック" w:eastAsia="ＭＳ ゴシック" w:hAnsi="ＭＳ ゴシック" w:cs="ＭＳ ゴシック" w:hint="eastAsia"/>
-        </w:rPr>
-        <w:tab/>
+          <w:rFonts w:ascii="ＭＳ ゴシック" w:eastAsia="ＭＳ ゴシック" w:hAnsi="ＭＳ ゴシック" w:cs="ＭＳ ゴシック"/>
+        </w:rPr>
+      </w:pPr>
+      <w:r>
+        <w:rPr>
+          <w:rFonts w:ascii="ＭＳ ゴシック" w:eastAsia="ＭＳ ゴシック" w:hAnsi="ＭＳ ゴシック" w:cs="ＭＳ ゴシック" w:hint="eastAsia"/>
+        </w:rPr>
+        <w:tab/>
+      </w:r>
+      <w:r>
+        <w:rPr>
+          <w:rFonts w:ascii="ＭＳ ゴシック" w:eastAsia="ＭＳ ゴシック" w:hAnsi="ＭＳ ゴシック" w:cs="ＭＳ ゴシック" w:hint="eastAsia"/>
+        </w:rPr>
+        <w:tab/>
+      </w:r>
+      <w:proofErr w:type="spellStart"/>
+      <w:r>
+        <w:rPr>
+          <w:rFonts w:ascii="ＭＳ ゴシック" w:eastAsia="ＭＳ ゴシック" w:hAnsi="ＭＳ ゴシック" w:cs="ＭＳ ゴシック" w:hint="eastAsia"/>
+        </w:rPr>
         <w:t>OutputStream</w:t>
       </w:r>
+      <w:proofErr w:type="spellEnd"/>
       <w:r>
         <w:rPr>
           <w:rFonts w:ascii="ＭＳ ゴシック" w:eastAsia="ＭＳ ゴシック" w:hAnsi="ＭＳ ゴシック" w:cs="ＭＳ ゴシック" w:hint="eastAsia"/>
@@ -423,7 +491,7 @@
       <w:pPr>
         <w:pStyle w:val="a3"/>
         <w:rPr>
-          <w:rFonts w:ascii="ＭＳ ゴシック" w:eastAsia="ＭＳ ゴシック" w:hAnsi="ＭＳ ゴシック" w:cs="ＭＳ ゴシック" w:hint="eastAsia"/>
+          <w:rFonts w:ascii="ＭＳ ゴシック" w:eastAsia="ＭＳ ゴシック" w:hAnsi="ＭＳ ゴシック" w:cs="ＭＳ ゴシック"/>
         </w:rPr>
       </w:pPr>
       <w:r>
@@ -444,42 +512,75 @@
           <w:rFonts w:ascii="ＭＳ ゴシック" w:eastAsia="ＭＳ ゴシック" w:hAnsi="ＭＳ ゴシック" w:cs="ＭＳ ゴシック" w:hint="eastAsia"/>
         </w:rPr>
         <w:tab/>
-        <w:t>outstr;</w:t>
-      </w:r>
-    </w:p>
-    <w:p>
-      <w:pPr>
-        <w:pStyle w:val="a3"/>
-        <w:rPr>
-          <w:rFonts w:ascii="ＭＳ ゴシック" w:eastAsia="ＭＳ ゴシック" w:hAnsi="ＭＳ ゴシック" w:cs="ＭＳ ゴシック" w:hint="eastAsia"/>
-        </w:rPr>
-      </w:pPr>
-      <w:r>
-        <w:rPr>
-          <w:rFonts w:ascii="ＭＳ ゴシック" w:eastAsia="ＭＳ ゴシック" w:hAnsi="ＭＳ ゴシック" w:cs="ＭＳ ゴシック" w:hint="eastAsia"/>
-        </w:rPr>
-        <w:tab/>
-      </w:r>
-      <w:r>
-        <w:rPr>
-          <w:rFonts w:ascii="ＭＳ ゴシック" w:eastAsia="ＭＳ ゴシック" w:hAnsi="ＭＳ ゴシック" w:cs="ＭＳ ゴシック" w:hint="eastAsia"/>
-        </w:rPr>
-        <w:tab/>
+      </w:r>
+      <w:proofErr w:type="spellStart"/>
+      <w:r>
+        <w:rPr>
+          <w:rFonts w:ascii="ＭＳ ゴシック" w:eastAsia="ＭＳ ゴシック" w:hAnsi="ＭＳ ゴシック" w:cs="ＭＳ ゴシック" w:hint="eastAsia"/>
+        </w:rPr>
+        <w:t>outstr</w:t>
+      </w:r>
+      <w:proofErr w:type="spellEnd"/>
+      <w:r>
+        <w:rPr>
+          <w:rFonts w:ascii="ＭＳ ゴシック" w:eastAsia="ＭＳ ゴシック" w:hAnsi="ＭＳ ゴシック" w:cs="ＭＳ ゴシック" w:hint="eastAsia"/>
+        </w:rPr>
+        <w:t>;</w:t>
+      </w:r>
+    </w:p>
+    <w:p>
+      <w:pPr>
+        <w:pStyle w:val="a3"/>
+        <w:rPr>
+          <w:rFonts w:ascii="ＭＳ ゴシック" w:eastAsia="ＭＳ ゴシック" w:hAnsi="ＭＳ ゴシック" w:cs="ＭＳ ゴシック"/>
+        </w:rPr>
+      </w:pPr>
+      <w:r>
+        <w:rPr>
+          <w:rFonts w:ascii="ＭＳ ゴシック" w:eastAsia="ＭＳ ゴシック" w:hAnsi="ＭＳ ゴシック" w:cs="ＭＳ ゴシック" w:hint="eastAsia"/>
+        </w:rPr>
+        <w:tab/>
+      </w:r>
+      <w:r>
+        <w:rPr>
+          <w:rFonts w:ascii="ＭＳ ゴシック" w:eastAsia="ＭＳ ゴシック" w:hAnsi="ＭＳ ゴシック" w:cs="ＭＳ ゴシック" w:hint="eastAsia"/>
+        </w:rPr>
+        <w:tab/>
+      </w:r>
+      <w:proofErr w:type="spellStart"/>
+      <w:r>
+        <w:rPr>
+          <w:rFonts w:ascii="ＭＳ ゴシック" w:eastAsia="ＭＳ ゴシック" w:hAnsi="ＭＳ ゴシック" w:cs="ＭＳ ゴシック" w:hint="eastAsia"/>
+        </w:rPr>
         <w:t>int</w:t>
       </w:r>
-      <w:r>
-        <w:rPr>
-          <w:rFonts w:ascii="ＭＳ ゴシック" w:eastAsia="ＭＳ ゴシック" w:hAnsi="ＭＳ ゴシック" w:cs="ＭＳ ゴシック" w:hint="eastAsia"/>
-        </w:rPr>
-        <w:tab/>
-        <w:t>i;</w:t>
-      </w:r>
-    </w:p>
-    <w:p>
-      <w:pPr>
-        <w:pStyle w:val="a3"/>
-        <w:rPr>
-          <w:rFonts w:ascii="ＭＳ ゴシック" w:eastAsia="ＭＳ ゴシック" w:hAnsi="ＭＳ ゴシック" w:cs="ＭＳ ゴシック" w:hint="eastAsia"/>
+      <w:proofErr w:type="spellEnd"/>
+      <w:r>
+        <w:rPr>
+          <w:rFonts w:ascii="ＭＳ ゴシック" w:eastAsia="ＭＳ ゴシック" w:hAnsi="ＭＳ ゴシック" w:cs="ＭＳ ゴシック" w:hint="eastAsia"/>
+        </w:rPr>
+        <w:tab/>
+      </w:r>
+      <w:proofErr w:type="spellStart"/>
+      <w:r>
+        <w:rPr>
+          <w:rFonts w:ascii="ＭＳ ゴシック" w:eastAsia="ＭＳ ゴシック" w:hAnsi="ＭＳ ゴシック" w:cs="ＭＳ ゴシック" w:hint="eastAsia"/>
+        </w:rPr>
+        <w:t>i</w:t>
+      </w:r>
+      <w:proofErr w:type="spellEnd"/>
+      <w:r>
+        <w:rPr>
+          <w:rFonts w:ascii="ＭＳ ゴシック" w:eastAsia="ＭＳ ゴシック" w:hAnsi="ＭＳ ゴシック" w:cs="ＭＳ ゴシック" w:hint="eastAsia"/>
+        </w:rPr>
+        <w:t>;</w:t>
+      </w:r>
+    </w:p>
+    <w:p>
+      <w:pPr>
+        <w:pStyle w:val="a3"/>
+        <w:rPr>
+          <w:rFonts w:ascii="ＭＳ ゴシック" w:eastAsia="ＭＳ ゴシック" w:hAnsi="ＭＳ ゴシック" w:cs="ＭＳ ゴシック"/>
         </w:rPr>
       </w:pPr>
       <w:r>
@@ -533,20 +634,23 @@
         <w:tab/>
         <w:t>// 日付をハンドルするオブジェクト。</w:t>
       </w:r>
-    </w:p>
-    <w:p>
-      <w:pPr>
-        <w:pStyle w:val="a3"/>
-        <w:rPr>
-          <w:rFonts w:ascii="ＭＳ ゴシック" w:eastAsia="ＭＳ ゴシック" w:hAnsi="ＭＳ ゴシック" w:cs="ＭＳ ゴシック" w:hint="eastAsia"/>
-        </w:rPr>
-      </w:pPr>
-    </w:p>
-    <w:p>
-      <w:pPr>
-        <w:pStyle w:val="a3"/>
-        <w:rPr>
-          <w:rFonts w:ascii="ＭＳ ゴシック" w:eastAsia="ＭＳ ゴシック" w:hAnsi="ＭＳ ゴシック" w:cs="ＭＳ ゴシック" w:hint="eastAsia"/>
+      <w:bookmarkStart w:id="0" w:name="_GoBack"/>
+    </w:p>
+    <w:bookmarkEnd w:id="0"/>
+    <w:p>
+      <w:pPr>
+        <w:pStyle w:val="a3"/>
+        <w:rPr>
+          <w:rFonts w:ascii="ＭＳ ゴシック" w:eastAsia="ＭＳ ゴシック" w:hAnsi="ＭＳ ゴシック" w:cs="ＭＳ ゴシック"/>
+          <w:sz w:val="40"/>
+        </w:rPr>
+      </w:pPr>
+    </w:p>
+    <w:p>
+      <w:pPr>
+        <w:pStyle w:val="a3"/>
+        <w:rPr>
+          <w:rFonts w:ascii="ＭＳ ゴシック" w:eastAsia="ＭＳ ゴシック" w:hAnsi="ＭＳ ゴシック" w:cs="ＭＳ ゴシック"/>
         </w:rPr>
       </w:pPr>
       <w:r>
@@ -567,7 +671,7 @@
       <w:pPr>
         <w:pStyle w:val="a3"/>
         <w:rPr>
-          <w:rFonts w:ascii="ＭＳ ゴシック" w:eastAsia="ＭＳ ゴシック" w:hAnsi="ＭＳ ゴシック" w:cs="ＭＳ ゴシック" w:hint="eastAsia"/>
+          <w:rFonts w:ascii="ＭＳ ゴシック" w:eastAsia="ＭＳ ゴシック" w:hAnsi="ＭＳ ゴシック" w:cs="ＭＳ ゴシック"/>
         </w:rPr>
       </w:pPr>
       <w:r>
@@ -595,7 +699,7 @@
       <w:pPr>
         <w:pStyle w:val="a3"/>
         <w:rPr>
-          <w:rFonts w:ascii="ＭＳ ゴシック" w:eastAsia="ＭＳ ゴシック" w:hAnsi="ＭＳ ゴシック" w:cs="ＭＳ ゴシック" w:hint="eastAsia"/>
+          <w:rFonts w:ascii="ＭＳ ゴシック" w:eastAsia="ＭＳ ゴシック" w:hAnsi="ＭＳ ゴシック" w:cs="ＭＳ ゴシック"/>
         </w:rPr>
       </w:pPr>
       <w:r>
@@ -622,28 +726,35 @@
       <w:pPr>
         <w:pStyle w:val="a3"/>
         <w:rPr>
-          <w:rFonts w:ascii="ＭＳ ゴシック" w:eastAsia="ＭＳ ゴシック" w:hAnsi="ＭＳ ゴシック" w:cs="ＭＳ ゴシック" w:hint="eastAsia"/>
-        </w:rPr>
-      </w:pPr>
-      <w:r>
-        <w:rPr>
-          <w:rFonts w:ascii="ＭＳ ゴシック" w:eastAsia="ＭＳ ゴシック" w:hAnsi="ＭＳ ゴシック" w:cs="ＭＳ ゴシック" w:hint="eastAsia"/>
-        </w:rPr>
-        <w:tab/>
-      </w:r>
-      <w:r>
-        <w:rPr>
-          <w:rFonts w:ascii="ＭＳ ゴシック" w:eastAsia="ＭＳ ゴシック" w:hAnsi="ＭＳ ゴシック" w:cs="ＭＳ ゴシック" w:hint="eastAsia"/>
-        </w:rPr>
-        <w:tab/>
-      </w:r>
-      <w:r>
-        <w:rPr>
-          <w:rFonts w:ascii="ＭＳ ゴシック" w:eastAsia="ＭＳ ゴシック" w:hAnsi="ＭＳ ゴシック" w:cs="ＭＳ ゴシック" w:hint="eastAsia"/>
-        </w:rPr>
-        <w:tab/>
+          <w:rFonts w:ascii="ＭＳ ゴシック" w:eastAsia="ＭＳ ゴシック" w:hAnsi="ＭＳ ゴシック" w:cs="ＭＳ ゴシック"/>
+        </w:rPr>
+      </w:pPr>
+      <w:r>
+        <w:rPr>
+          <w:rFonts w:ascii="ＭＳ ゴシック" w:eastAsia="ＭＳ ゴシック" w:hAnsi="ＭＳ ゴシック" w:cs="ＭＳ ゴシック" w:hint="eastAsia"/>
+        </w:rPr>
+        <w:tab/>
+      </w:r>
+      <w:r>
+        <w:rPr>
+          <w:rFonts w:ascii="ＭＳ ゴシック" w:eastAsia="ＭＳ ゴシック" w:hAnsi="ＭＳ ゴシック" w:cs="ＭＳ ゴシック" w:hint="eastAsia"/>
+        </w:rPr>
+        <w:tab/>
+      </w:r>
+      <w:r>
+        <w:rPr>
+          <w:rFonts w:ascii="ＭＳ ゴシック" w:eastAsia="ＭＳ ゴシック" w:hAnsi="ＭＳ ゴシック" w:cs="ＭＳ ゴシック" w:hint="eastAsia"/>
+        </w:rPr>
+        <w:tab/>
+      </w:r>
+      <w:proofErr w:type="spellStart"/>
+      <w:r>
+        <w:rPr>
+          <w:rFonts w:ascii="ＭＳ ゴシック" w:eastAsia="ＭＳ ゴシック" w:hAnsi="ＭＳ ゴシック" w:cs="ＭＳ ゴシック" w:hint="eastAsia"/>
+        </w:rPr>
         <w:t>servsock</w:t>
       </w:r>
+      <w:proofErr w:type="spellEnd"/>
       <w:r>
         <w:rPr>
           <w:rFonts w:ascii="ＭＳ ゴシック" w:eastAsia="ＭＳ ゴシック" w:hAnsi="ＭＳ ゴシック" w:cs="ＭＳ ゴシック" w:hint="eastAsia"/>
@@ -663,7 +774,20 @@
           <w:rFonts w:ascii="ＭＳ ゴシック" w:eastAsia="ＭＳ ゴシック" w:hAnsi="ＭＳ ゴシック" w:cs="ＭＳ ゴシック" w:hint="eastAsia"/>
         </w:rPr>
         <w:tab/>
-        <w:t>ServerSocket(6000,</w:t>
+      </w:r>
+      <w:proofErr w:type="spellStart"/>
+      <w:r>
+        <w:rPr>
+          <w:rFonts w:ascii="ＭＳ ゴシック" w:eastAsia="ＭＳ ゴシック" w:hAnsi="ＭＳ ゴシック" w:cs="ＭＳ ゴシック" w:hint="eastAsia"/>
+        </w:rPr>
+        <w:t>ServerSocket</w:t>
+      </w:r>
+      <w:proofErr w:type="spellEnd"/>
+      <w:r>
+        <w:rPr>
+          <w:rFonts w:ascii="ＭＳ ゴシック" w:eastAsia="ＭＳ ゴシック" w:hAnsi="ＭＳ ゴシック" w:cs="ＭＳ ゴシック" w:hint="eastAsia"/>
+        </w:rPr>
+        <w:t>(6000,</w:t>
       </w:r>
       <w:r>
         <w:rPr>
@@ -677,15 +801,15 @@
       <w:pPr>
         <w:pStyle w:val="a3"/>
         <w:rPr>
-          <w:rFonts w:ascii="ＭＳ ゴシック" w:eastAsia="ＭＳ ゴシック" w:hAnsi="ＭＳ ゴシック" w:cs="ＭＳ ゴシック" w:hint="eastAsia"/>
-        </w:rPr>
-      </w:pPr>
-    </w:p>
-    <w:p>
-      <w:pPr>
-        <w:pStyle w:val="a3"/>
-        <w:rPr>
-          <w:rFonts w:ascii="ＭＳ ゴシック" w:eastAsia="ＭＳ ゴシック" w:hAnsi="ＭＳ ゴシック" w:cs="ＭＳ ゴシック" w:hint="eastAsia"/>
+          <w:rFonts w:ascii="ＭＳ ゴシック" w:eastAsia="ＭＳ ゴシック" w:hAnsi="ＭＳ ゴシック" w:cs="ＭＳ ゴシック"/>
+        </w:rPr>
+      </w:pPr>
+    </w:p>
+    <w:p>
+      <w:pPr>
+        <w:pStyle w:val="a3"/>
+        <w:rPr>
+          <w:rFonts w:ascii="ＭＳ ゴシック" w:eastAsia="ＭＳ ゴシック" w:hAnsi="ＭＳ ゴシック" w:cs="ＭＳ ゴシック"/>
         </w:rPr>
       </w:pPr>
       <w:r>
@@ -712,7 +836,7 @@
       <w:pPr>
         <w:pStyle w:val="a3"/>
         <w:rPr>
-          <w:rFonts w:ascii="ＭＳ ゴシック" w:eastAsia="ＭＳ ゴシック" w:hAnsi="ＭＳ ゴシック" w:cs="ＭＳ ゴシック" w:hint="eastAsia"/>
+          <w:rFonts w:ascii="ＭＳ ゴシック" w:eastAsia="ＭＳ ゴシック" w:hAnsi="ＭＳ ゴシック" w:cs="ＭＳ ゴシック"/>
         </w:rPr>
       </w:pPr>
       <w:r>
@@ -739,7 +863,7 @@
       <w:pPr>
         <w:pStyle w:val="a3"/>
         <w:rPr>
-          <w:rFonts w:ascii="ＭＳ ゴシック" w:eastAsia="ＭＳ ゴシック" w:hAnsi="ＭＳ ゴシック" w:cs="ＭＳ ゴシック" w:hint="eastAsia"/>
+          <w:rFonts w:ascii="ＭＳ ゴシック" w:eastAsia="ＭＳ ゴシック" w:hAnsi="ＭＳ ゴシック" w:cs="ＭＳ ゴシック"/>
         </w:rPr>
       </w:pPr>
       <w:r>
@@ -766,7 +890,7 @@
       <w:pPr>
         <w:pStyle w:val="a3"/>
         <w:rPr>
-          <w:rFonts w:ascii="ＭＳ ゴシック" w:eastAsia="ＭＳ ゴシック" w:hAnsi="ＭＳ ゴシック" w:cs="ＭＳ ゴシック" w:hint="eastAsia"/>
+          <w:rFonts w:ascii="ＭＳ ゴシック" w:eastAsia="ＭＳ ゴシック" w:hAnsi="ＭＳ ゴシック" w:cs="ＭＳ ゴシック"/>
         </w:rPr>
       </w:pPr>
       <w:r>
@@ -806,7 +930,20 @@
           <w:rFonts w:ascii="ＭＳ ゴシック" w:eastAsia="ＭＳ ゴシック" w:hAnsi="ＭＳ ゴシック" w:cs="ＭＳ ゴシック" w:hint="eastAsia"/>
         </w:rPr>
         <w:tab/>
-        <w:t>servsock.accept();</w:t>
+      </w:r>
+      <w:proofErr w:type="spellStart"/>
+      <w:r>
+        <w:rPr>
+          <w:rFonts w:ascii="ＭＳ ゴシック" w:eastAsia="ＭＳ ゴシック" w:hAnsi="ＭＳ ゴシック" w:cs="ＭＳ ゴシック" w:hint="eastAsia"/>
+        </w:rPr>
+        <w:t>servsock.accept</w:t>
+      </w:r>
+      <w:proofErr w:type="spellEnd"/>
+      <w:r>
+        <w:rPr>
+          <w:rFonts w:ascii="ＭＳ ゴシック" w:eastAsia="ＭＳ ゴシック" w:hAnsi="ＭＳ ゴシック" w:cs="ＭＳ ゴシック" w:hint="eastAsia"/>
+        </w:rPr>
+        <w:t>();</w:t>
       </w:r>
       <w:r>
         <w:rPr>
@@ -831,15 +968,15 @@
       <w:pPr>
         <w:pStyle w:val="a3"/>
         <w:rPr>
-          <w:rFonts w:ascii="ＭＳ ゴシック" w:eastAsia="ＭＳ ゴシック" w:hAnsi="ＭＳ ゴシック" w:cs="ＭＳ ゴシック" w:hint="eastAsia"/>
-        </w:rPr>
-      </w:pPr>
-    </w:p>
-    <w:p>
-      <w:pPr>
-        <w:pStyle w:val="a3"/>
-        <w:rPr>
-          <w:rFonts w:ascii="ＭＳ ゴシック" w:eastAsia="ＭＳ ゴシック" w:hAnsi="ＭＳ ゴシック" w:cs="ＭＳ ゴシック" w:hint="eastAsia"/>
+          <w:rFonts w:ascii="ＭＳ ゴシック" w:eastAsia="ＭＳ ゴシック" w:hAnsi="ＭＳ ゴシック" w:cs="ＭＳ ゴシック"/>
+        </w:rPr>
+      </w:pPr>
+    </w:p>
+    <w:p>
+      <w:pPr>
+        <w:pStyle w:val="a3"/>
+        <w:rPr>
+          <w:rFonts w:ascii="ＭＳ ゴシック" w:eastAsia="ＭＳ ゴシック" w:hAnsi="ＭＳ ゴシック" w:cs="ＭＳ ゴシック"/>
         </w:rPr>
       </w:pPr>
       <w:r>
@@ -872,7 +1009,7 @@
       <w:pPr>
         <w:pStyle w:val="a3"/>
         <w:rPr>
-          <w:rFonts w:ascii="ＭＳ ゴシック" w:eastAsia="ＭＳ ゴシック" w:hAnsi="ＭＳ ゴシック" w:cs="ＭＳ ゴシック" w:hint="eastAsia"/>
+          <w:rFonts w:ascii="ＭＳ ゴシック" w:eastAsia="ＭＳ ゴシック" w:hAnsi="ＭＳ ゴシック" w:cs="ＭＳ ゴシック"/>
         </w:rPr>
       </w:pPr>
       <w:r>
@@ -926,34 +1063,41 @@
       <w:pPr>
         <w:pStyle w:val="a3"/>
         <w:rPr>
-          <w:rFonts w:ascii="ＭＳ ゴシック" w:eastAsia="ＭＳ ゴシック" w:hAnsi="ＭＳ ゴシック" w:cs="ＭＳ ゴシック" w:hint="eastAsia"/>
-        </w:rPr>
-      </w:pPr>
-      <w:r>
-        <w:rPr>
-          <w:rFonts w:ascii="ＭＳ ゴシック" w:eastAsia="ＭＳ ゴシック" w:hAnsi="ＭＳ ゴシック" w:cs="ＭＳ ゴシック" w:hint="eastAsia"/>
-        </w:rPr>
-        <w:tab/>
-      </w:r>
-      <w:r>
-        <w:rPr>
-          <w:rFonts w:ascii="ＭＳ ゴシック" w:eastAsia="ＭＳ ゴシック" w:hAnsi="ＭＳ ゴシック" w:cs="ＭＳ ゴシック" w:hint="eastAsia"/>
-        </w:rPr>
-        <w:tab/>
-      </w:r>
-      <w:r>
-        <w:rPr>
-          <w:rFonts w:ascii="ＭＳ ゴシック" w:eastAsia="ＭＳ ゴシック" w:hAnsi="ＭＳ ゴシック" w:cs="ＭＳ ゴシック" w:hint="eastAsia"/>
-        </w:rPr>
-        <w:tab/>
-      </w:r>
-      <w:r>
-        <w:rPr>
-          <w:rFonts w:ascii="ＭＳ ゴシック" w:eastAsia="ＭＳ ゴシック" w:hAnsi="ＭＳ ゴシック" w:cs="ＭＳ ゴシック" w:hint="eastAsia"/>
-        </w:rPr>
-        <w:tab/>
+          <w:rFonts w:ascii="ＭＳ ゴシック" w:eastAsia="ＭＳ ゴシック" w:hAnsi="ＭＳ ゴシック" w:cs="ＭＳ ゴシック"/>
+        </w:rPr>
+      </w:pPr>
+      <w:r>
+        <w:rPr>
+          <w:rFonts w:ascii="ＭＳ ゴシック" w:eastAsia="ＭＳ ゴシック" w:hAnsi="ＭＳ ゴシック" w:cs="ＭＳ ゴシック" w:hint="eastAsia"/>
+        </w:rPr>
+        <w:tab/>
+      </w:r>
+      <w:r>
+        <w:rPr>
+          <w:rFonts w:ascii="ＭＳ ゴシック" w:eastAsia="ＭＳ ゴシック" w:hAnsi="ＭＳ ゴシック" w:cs="ＭＳ ゴシック" w:hint="eastAsia"/>
+        </w:rPr>
+        <w:tab/>
+      </w:r>
+      <w:r>
+        <w:rPr>
+          <w:rFonts w:ascii="ＭＳ ゴシック" w:eastAsia="ＭＳ ゴシック" w:hAnsi="ＭＳ ゴシック" w:cs="ＭＳ ゴシック" w:hint="eastAsia"/>
+        </w:rPr>
+        <w:tab/>
+      </w:r>
+      <w:r>
+        <w:rPr>
+          <w:rFonts w:ascii="ＭＳ ゴシック" w:eastAsia="ＭＳ ゴシック" w:hAnsi="ＭＳ ゴシック" w:cs="ＭＳ ゴシック" w:hint="eastAsia"/>
+        </w:rPr>
+        <w:tab/>
+      </w:r>
+      <w:proofErr w:type="spellStart"/>
+      <w:r>
+        <w:rPr>
+          <w:rFonts w:ascii="ＭＳ ゴシック" w:eastAsia="ＭＳ ゴシック" w:hAnsi="ＭＳ ゴシック" w:cs="ＭＳ ゴシック" w:hint="eastAsia"/>
+        </w:rPr>
         <w:t>outstr</w:t>
       </w:r>
+      <w:proofErr w:type="spellEnd"/>
       <w:r>
         <w:rPr>
           <w:rFonts w:ascii="ＭＳ ゴシック" w:eastAsia="ＭＳ ゴシック" w:hAnsi="ＭＳ ゴシック" w:cs="ＭＳ ゴシック" w:hint="eastAsia"/>
@@ -973,7 +1117,7 @@
       <w:pPr>
         <w:pStyle w:val="a3"/>
         <w:rPr>
-          <w:rFonts w:ascii="ＭＳ ゴシック" w:eastAsia="ＭＳ ゴシック" w:hAnsi="ＭＳ ゴシック" w:cs="ＭＳ ゴシック" w:hint="eastAsia"/>
+          <w:rFonts w:ascii="ＭＳ ゴシック" w:eastAsia="ＭＳ ゴシック" w:hAnsi="ＭＳ ゴシック" w:cs="ＭＳ ゴシック"/>
         </w:rPr>
       </w:pPr>
       <w:r>
@@ -1023,14 +1167,28 @@
           <w:rFonts w:ascii="ＭＳ ゴシック" w:eastAsia="ＭＳ ゴシック" w:hAnsi="ＭＳ ゴシック" w:cs="ＭＳ ゴシック" w:hint="eastAsia"/>
         </w:rPr>
         <w:tab/>
-        <w:t>"Hello, this is ClockServer by XXXXXXX."</w:t>
-      </w:r>
-    </w:p>
-    <w:p>
-      <w:pPr>
-        <w:pStyle w:val="a3"/>
-        <w:rPr>
-          <w:rFonts w:ascii="ＭＳ ゴシック" w:eastAsia="ＭＳ ゴシック" w:hAnsi="ＭＳ ゴシック" w:cs="ＭＳ ゴシック" w:hint="eastAsia"/>
+        <w:t xml:space="preserve">"Hello, this is </w:t>
+      </w:r>
+      <w:proofErr w:type="spellStart"/>
+      <w:r>
+        <w:rPr>
+          <w:rFonts w:ascii="ＭＳ ゴシック" w:eastAsia="ＭＳ ゴシック" w:hAnsi="ＭＳ ゴシック" w:cs="ＭＳ ゴシック" w:hint="eastAsia"/>
+        </w:rPr>
+        <w:t>ClockServer</w:t>
+      </w:r>
+      <w:proofErr w:type="spellEnd"/>
+      <w:r>
+        <w:rPr>
+          <w:rFonts w:ascii="ＭＳ ゴシック" w:eastAsia="ＭＳ ゴシック" w:hAnsi="ＭＳ ゴシック" w:cs="ＭＳ ゴシック" w:hint="eastAsia"/>
+        </w:rPr>
+        <w:t xml:space="preserve"> by XXXXXXX."</w:t>
+      </w:r>
+    </w:p>
+    <w:p>
+      <w:pPr>
+        <w:pStyle w:val="a3"/>
+        <w:rPr>
+          <w:rFonts w:ascii="ＭＳ ゴシック" w:eastAsia="ＭＳ ゴシック" w:hAnsi="ＭＳ ゴシック" w:cs="ＭＳ ゴシック"/>
         </w:rPr>
       </w:pPr>
       <w:r>
@@ -1088,7 +1246,7 @@
       <w:pPr>
         <w:pStyle w:val="a3"/>
         <w:rPr>
-          <w:rFonts w:ascii="ＭＳ ゴシック" w:eastAsia="ＭＳ ゴシック" w:hAnsi="ＭＳ ゴシック" w:cs="ＭＳ ゴシック" w:hint="eastAsia"/>
+          <w:rFonts w:ascii="ＭＳ ゴシック" w:eastAsia="ＭＳ ゴシック" w:hAnsi="ＭＳ ゴシック" w:cs="ＭＳ ゴシック"/>
         </w:rPr>
       </w:pPr>
       <w:r>
@@ -1138,7 +1296,20 @@
           <w:rFonts w:ascii="ＭＳ ゴシック" w:eastAsia="ＭＳ ゴシック" w:hAnsi="ＭＳ ゴシック" w:cs="ＭＳ ゴシック" w:hint="eastAsia"/>
         </w:rPr>
         <w:tab/>
-        <w:t>d.toString()</w:t>
+      </w:r>
+      <w:proofErr w:type="spellStart"/>
+      <w:r>
+        <w:rPr>
+          <w:rFonts w:ascii="ＭＳ ゴシック" w:eastAsia="ＭＳ ゴシック" w:hAnsi="ＭＳ ゴシック" w:cs="ＭＳ ゴシック" w:hint="eastAsia"/>
+        </w:rPr>
+        <w:t>d.toString</w:t>
+      </w:r>
+      <w:proofErr w:type="spellEnd"/>
+      <w:r>
+        <w:rPr>
+          <w:rFonts w:ascii="ＭＳ ゴシック" w:eastAsia="ＭＳ ゴシック" w:hAnsi="ＭＳ ゴシック" w:cs="ＭＳ ゴシック" w:hint="eastAsia"/>
+        </w:rPr>
+        <w:t>()</w:t>
       </w:r>
       <w:r>
         <w:rPr>
@@ -1159,7 +1330,7 @@
       <w:pPr>
         <w:pStyle w:val="a3"/>
         <w:rPr>
-          <w:rFonts w:ascii="ＭＳ ゴシック" w:eastAsia="ＭＳ ゴシック" w:hAnsi="ＭＳ ゴシック" w:cs="ＭＳ ゴシック" w:hint="eastAsia"/>
+          <w:rFonts w:ascii="ＭＳ ゴシック" w:eastAsia="ＭＳ ゴシック" w:hAnsi="ＭＳ ゴシック" w:cs="ＭＳ ゴシック"/>
         </w:rPr>
       </w:pPr>
       <w:r>
@@ -1225,15 +1396,15 @@
       <w:pPr>
         <w:pStyle w:val="a3"/>
         <w:rPr>
-          <w:rFonts w:ascii="ＭＳ ゴシック" w:eastAsia="ＭＳ ゴシック" w:hAnsi="ＭＳ ゴシック" w:cs="ＭＳ ゴシック" w:hint="eastAsia"/>
-        </w:rPr>
-      </w:pPr>
-    </w:p>
-    <w:p>
-      <w:pPr>
-        <w:pStyle w:val="a3"/>
-        <w:rPr>
-          <w:rFonts w:ascii="ＭＳ ゴシック" w:eastAsia="ＭＳ ゴシック" w:hAnsi="ＭＳ ゴシック" w:cs="ＭＳ ゴシック" w:hint="eastAsia"/>
+          <w:rFonts w:ascii="ＭＳ ゴシック" w:eastAsia="ＭＳ ゴシック" w:hAnsi="ＭＳ ゴシック" w:cs="ＭＳ ゴシック"/>
+        </w:rPr>
+      </w:pPr>
+    </w:p>
+    <w:p>
+      <w:pPr>
+        <w:pStyle w:val="a3"/>
+        <w:rPr>
+          <w:rFonts w:ascii="ＭＳ ゴシック" w:eastAsia="ＭＳ ゴシック" w:hAnsi="ＭＳ ゴシック" w:cs="ＭＳ ゴシック"/>
         </w:rPr>
       </w:pPr>
       <w:r>
@@ -1266,13 +1437,14 @@
       <w:pPr>
         <w:pStyle w:val="a3"/>
         <w:rPr>
-          <w:rFonts w:ascii="ＭＳ ゴシック" w:eastAsia="ＭＳ ゴシック" w:hAnsi="ＭＳ ゴシック" w:cs="ＭＳ ゴシック" w:hint="eastAsia"/>
-        </w:rPr>
-      </w:pPr>
-      <w:r>
-        <w:rPr>
-          <w:rFonts w:ascii="ＭＳ ゴシック" w:eastAsia="ＭＳ ゴシック" w:hAnsi="ＭＳ ゴシック" w:cs="ＭＳ ゴシック" w:hint="eastAsia"/>
-        </w:rPr>
+          <w:rFonts w:ascii="ＭＳ ゴシック" w:eastAsia="ＭＳ ゴシック" w:hAnsi="ＭＳ ゴシック" w:cs="ＭＳ ゴシック"/>
+        </w:rPr>
+      </w:pPr>
+      <w:r>
+        <w:rPr>
+          <w:rFonts w:ascii="ＭＳ ゴシック" w:eastAsia="ＭＳ ゴシック" w:hAnsi="ＭＳ ゴシック" w:cs="ＭＳ ゴシック" w:hint="eastAsia"/>
+        </w:rPr>
+        <w:lastRenderedPageBreak/>
         <w:tab/>
       </w:r>
       <w:r>
@@ -1306,62 +1478,128 @@
           <w:rFonts w:ascii="ＭＳ ゴシック" w:eastAsia="ＭＳ ゴシック" w:hAnsi="ＭＳ ゴシック" w:cs="ＭＳ ゴシック" w:hint="eastAsia"/>
         </w:rPr>
         <w:tab/>
-        <w:t>sock.getOutputStream();</w:t>
-      </w:r>
-    </w:p>
-    <w:p>
-      <w:pPr>
-        <w:pStyle w:val="a3"/>
-        <w:rPr>
-          <w:rFonts w:ascii="ＭＳ ゴシック" w:eastAsia="ＭＳ ゴシック" w:hAnsi="ＭＳ ゴシック" w:cs="ＭＳ ゴシック" w:hint="eastAsia"/>
-        </w:rPr>
-      </w:pPr>
-      <w:r>
-        <w:rPr>
-          <w:rFonts w:ascii="ＭＳ ゴシック" w:eastAsia="ＭＳ ゴシック" w:hAnsi="ＭＳ ゴシック" w:cs="ＭＳ ゴシック" w:hint="eastAsia"/>
-        </w:rPr>
-        <w:lastRenderedPageBreak/>
-        <w:tab/>
-      </w:r>
-      <w:r>
-        <w:rPr>
-          <w:rFonts w:ascii="ＭＳ ゴシック" w:eastAsia="ＭＳ ゴシック" w:hAnsi="ＭＳ ゴシック" w:cs="ＭＳ ゴシック" w:hint="eastAsia"/>
-        </w:rPr>
-        <w:tab/>
-      </w:r>
-      <w:r>
-        <w:rPr>
-          <w:rFonts w:ascii="ＭＳ ゴシック" w:eastAsia="ＭＳ ゴシック" w:hAnsi="ＭＳ ゴシック" w:cs="ＭＳ ゴシック" w:hint="eastAsia"/>
-        </w:rPr>
-        <w:tab/>
-      </w:r>
-      <w:r>
-        <w:rPr>
-          <w:rFonts w:ascii="ＭＳ ゴシック" w:eastAsia="ＭＳ ゴシック" w:hAnsi="ＭＳ ゴシック" w:cs="ＭＳ ゴシック" w:hint="eastAsia"/>
-        </w:rPr>
-        <w:tab/>
-        <w:t>for(i=0;</w:t>
-      </w:r>
-      <w:r>
-        <w:rPr>
-          <w:rFonts w:ascii="ＭＳ ゴシック" w:eastAsia="ＭＳ ゴシック" w:hAnsi="ＭＳ ゴシック" w:cs="ＭＳ ゴシック" w:hint="eastAsia"/>
-        </w:rPr>
-        <w:tab/>
-        <w:t>i&lt;outstr.length();</w:t>
-      </w:r>
-      <w:r>
-        <w:rPr>
-          <w:rFonts w:ascii="ＭＳ ゴシック" w:eastAsia="ＭＳ ゴシック" w:hAnsi="ＭＳ ゴシック" w:cs="ＭＳ ゴシック" w:hint="eastAsia"/>
-        </w:rPr>
-        <w:tab/>
-        <w:t>i++)</w:t>
-      </w:r>
-    </w:p>
-    <w:p>
-      <w:pPr>
-        <w:pStyle w:val="a3"/>
-        <w:rPr>
-          <w:rFonts w:ascii="ＭＳ ゴシック" w:eastAsia="ＭＳ ゴシック" w:hAnsi="ＭＳ ゴシック" w:cs="ＭＳ ゴシック" w:hint="eastAsia"/>
+      </w:r>
+      <w:proofErr w:type="spellStart"/>
+      <w:r>
+        <w:rPr>
+          <w:rFonts w:ascii="ＭＳ ゴシック" w:eastAsia="ＭＳ ゴシック" w:hAnsi="ＭＳ ゴシック" w:cs="ＭＳ ゴシック" w:hint="eastAsia"/>
+        </w:rPr>
+        <w:t>sock.getOutputStream</w:t>
+      </w:r>
+      <w:proofErr w:type="spellEnd"/>
+      <w:r>
+        <w:rPr>
+          <w:rFonts w:ascii="ＭＳ ゴシック" w:eastAsia="ＭＳ ゴシック" w:hAnsi="ＭＳ ゴシック" w:cs="ＭＳ ゴシック" w:hint="eastAsia"/>
+        </w:rPr>
+        <w:t>();</w:t>
+      </w:r>
+    </w:p>
+    <w:p>
+      <w:pPr>
+        <w:pStyle w:val="a3"/>
+        <w:rPr>
+          <w:rFonts w:ascii="ＭＳ ゴシック" w:eastAsia="ＭＳ ゴシック" w:hAnsi="ＭＳ ゴシック" w:cs="ＭＳ ゴシック"/>
+        </w:rPr>
+      </w:pPr>
+      <w:r>
+        <w:rPr>
+          <w:rFonts w:ascii="ＭＳ ゴシック" w:eastAsia="ＭＳ ゴシック" w:hAnsi="ＭＳ ゴシック" w:cs="ＭＳ ゴシック" w:hint="eastAsia"/>
+        </w:rPr>
+        <w:tab/>
+      </w:r>
+      <w:r>
+        <w:rPr>
+          <w:rFonts w:ascii="ＭＳ ゴシック" w:eastAsia="ＭＳ ゴシック" w:hAnsi="ＭＳ ゴシック" w:cs="ＭＳ ゴシック" w:hint="eastAsia"/>
+        </w:rPr>
+        <w:tab/>
+      </w:r>
+      <w:r>
+        <w:rPr>
+          <w:rFonts w:ascii="ＭＳ ゴシック" w:eastAsia="ＭＳ ゴシック" w:hAnsi="ＭＳ ゴシック" w:cs="ＭＳ ゴシック" w:hint="eastAsia"/>
+        </w:rPr>
+        <w:tab/>
+      </w:r>
+      <w:r>
+        <w:rPr>
+          <w:rFonts w:ascii="ＭＳ ゴシック" w:eastAsia="ＭＳ ゴシック" w:hAnsi="ＭＳ ゴシック" w:cs="ＭＳ ゴシック" w:hint="eastAsia"/>
+        </w:rPr>
+        <w:tab/>
+        <w:t>for(</w:t>
+      </w:r>
+      <w:proofErr w:type="spellStart"/>
+      <w:r>
+        <w:rPr>
+          <w:rFonts w:ascii="ＭＳ ゴシック" w:eastAsia="ＭＳ ゴシック" w:hAnsi="ＭＳ ゴシック" w:cs="ＭＳ ゴシック" w:hint="eastAsia"/>
+        </w:rPr>
+        <w:t>i</w:t>
+      </w:r>
+      <w:proofErr w:type="spellEnd"/>
+      <w:r>
+        <w:rPr>
+          <w:rFonts w:ascii="ＭＳ ゴシック" w:eastAsia="ＭＳ ゴシック" w:hAnsi="ＭＳ ゴシック" w:cs="ＭＳ ゴシック" w:hint="eastAsia"/>
+        </w:rPr>
+        <w:t>=0;</w:t>
+      </w:r>
+      <w:r>
+        <w:rPr>
+          <w:rFonts w:ascii="ＭＳ ゴシック" w:eastAsia="ＭＳ ゴシック" w:hAnsi="ＭＳ ゴシック" w:cs="ＭＳ ゴシック" w:hint="eastAsia"/>
+        </w:rPr>
+        <w:tab/>
+      </w:r>
+      <w:proofErr w:type="spellStart"/>
+      <w:r>
+        <w:rPr>
+          <w:rFonts w:ascii="ＭＳ ゴシック" w:eastAsia="ＭＳ ゴシック" w:hAnsi="ＭＳ ゴシック" w:cs="ＭＳ ゴシック" w:hint="eastAsia"/>
+        </w:rPr>
+        <w:t>i</w:t>
+      </w:r>
+      <w:proofErr w:type="spellEnd"/>
+      <w:r>
+        <w:rPr>
+          <w:rFonts w:ascii="ＭＳ ゴシック" w:eastAsia="ＭＳ ゴシック" w:hAnsi="ＭＳ ゴシック" w:cs="ＭＳ ゴシック" w:hint="eastAsia"/>
+        </w:rPr>
+        <w:t>&lt;</w:t>
+      </w:r>
+      <w:proofErr w:type="spellStart"/>
+      <w:r>
+        <w:rPr>
+          <w:rFonts w:ascii="ＭＳ ゴシック" w:eastAsia="ＭＳ ゴシック" w:hAnsi="ＭＳ ゴシック" w:cs="ＭＳ ゴシック" w:hint="eastAsia"/>
+        </w:rPr>
+        <w:t>outstr.length</w:t>
+      </w:r>
+      <w:proofErr w:type="spellEnd"/>
+      <w:r>
+        <w:rPr>
+          <w:rFonts w:ascii="ＭＳ ゴシック" w:eastAsia="ＭＳ ゴシック" w:hAnsi="ＭＳ ゴシック" w:cs="ＭＳ ゴシック" w:hint="eastAsia"/>
+        </w:rPr>
+        <w:t>();</w:t>
+      </w:r>
+      <w:r>
+        <w:rPr>
+          <w:rFonts w:ascii="ＭＳ ゴシック" w:eastAsia="ＭＳ ゴシック" w:hAnsi="ＭＳ ゴシック" w:cs="ＭＳ ゴシック" w:hint="eastAsia"/>
+        </w:rPr>
+        <w:tab/>
+      </w:r>
+      <w:proofErr w:type="spellStart"/>
+      <w:r>
+        <w:rPr>
+          <w:rFonts w:ascii="ＭＳ ゴシック" w:eastAsia="ＭＳ ゴシック" w:hAnsi="ＭＳ ゴシック" w:cs="ＭＳ ゴシック" w:hint="eastAsia"/>
+        </w:rPr>
+        <w:t>i</w:t>
+      </w:r>
+      <w:proofErr w:type="spellEnd"/>
+      <w:r>
+        <w:rPr>
+          <w:rFonts w:ascii="ＭＳ ゴシック" w:eastAsia="ＭＳ ゴシック" w:hAnsi="ＭＳ ゴシック" w:cs="ＭＳ ゴシック" w:hint="eastAsia"/>
+        </w:rPr>
+        <w:t>++)</w:t>
+      </w:r>
+    </w:p>
+    <w:p>
+      <w:pPr>
+        <w:pStyle w:val="a3"/>
+        <w:rPr>
+          <w:rFonts w:ascii="ＭＳ ゴシック" w:eastAsia="ＭＳ ゴシック" w:hAnsi="ＭＳ ゴシック" w:cs="ＭＳ ゴシック"/>
         </w:rPr>
       </w:pPr>
       <w:r>
@@ -1394,53 +1632,107 @@
       <w:pPr>
         <w:pStyle w:val="a3"/>
         <w:rPr>
-          <w:rFonts w:ascii="ＭＳ ゴシック" w:eastAsia="ＭＳ ゴシック" w:hAnsi="ＭＳ ゴシック" w:cs="ＭＳ ゴシック" w:hint="eastAsia"/>
-        </w:rPr>
-      </w:pPr>
-      <w:r>
-        <w:rPr>
-          <w:rFonts w:ascii="ＭＳ ゴシック" w:eastAsia="ＭＳ ゴシック" w:hAnsi="ＭＳ ゴシック" w:cs="ＭＳ ゴシック" w:hint="eastAsia"/>
-        </w:rPr>
-        <w:tab/>
-      </w:r>
-      <w:r>
-        <w:rPr>
-          <w:rFonts w:ascii="ＭＳ ゴシック" w:eastAsia="ＭＳ ゴシック" w:hAnsi="ＭＳ ゴシック" w:cs="ＭＳ ゴシック" w:hint="eastAsia"/>
-        </w:rPr>
-        <w:tab/>
-      </w:r>
-      <w:r>
-        <w:rPr>
-          <w:rFonts w:ascii="ＭＳ ゴシック" w:eastAsia="ＭＳ ゴシック" w:hAnsi="ＭＳ ゴシック" w:cs="ＭＳ ゴシック" w:hint="eastAsia"/>
-        </w:rPr>
-        <w:tab/>
-      </w:r>
-      <w:r>
-        <w:rPr>
-          <w:rFonts w:ascii="ＭＳ ゴシック" w:eastAsia="ＭＳ ゴシック" w:hAnsi="ＭＳ ゴシック" w:cs="ＭＳ ゴシック" w:hint="eastAsia"/>
-        </w:rPr>
-        <w:tab/>
-      </w:r>
-      <w:r>
-        <w:rPr>
-          <w:rFonts w:ascii="ＭＳ ゴシック" w:eastAsia="ＭＳ ゴシック" w:hAnsi="ＭＳ ゴシック" w:cs="ＭＳ ゴシック" w:hint="eastAsia"/>
-        </w:rPr>
-        <w:tab/>
-        <w:t>out.write((int)</w:t>
-      </w:r>
-      <w:r>
-        <w:rPr>
-          <w:rFonts w:ascii="ＭＳ ゴシック" w:eastAsia="ＭＳ ゴシック" w:hAnsi="ＭＳ ゴシック" w:cs="ＭＳ ゴシック" w:hint="eastAsia"/>
-        </w:rPr>
-        <w:tab/>
-        <w:t>outstr.charAt(i));</w:t>
-      </w:r>
-    </w:p>
-    <w:p>
-      <w:pPr>
-        <w:pStyle w:val="a3"/>
-        <w:rPr>
-          <w:rFonts w:ascii="ＭＳ ゴシック" w:eastAsia="ＭＳ ゴシック" w:hAnsi="ＭＳ ゴシック" w:cs="ＭＳ ゴシック" w:hint="eastAsia"/>
+          <w:rFonts w:ascii="ＭＳ ゴシック" w:eastAsia="ＭＳ ゴシック" w:hAnsi="ＭＳ ゴシック" w:cs="ＭＳ ゴシック"/>
+        </w:rPr>
+      </w:pPr>
+      <w:r>
+        <w:rPr>
+          <w:rFonts w:ascii="ＭＳ ゴシック" w:eastAsia="ＭＳ ゴシック" w:hAnsi="ＭＳ ゴシック" w:cs="ＭＳ ゴシック" w:hint="eastAsia"/>
+        </w:rPr>
+        <w:tab/>
+      </w:r>
+      <w:r>
+        <w:rPr>
+          <w:rFonts w:ascii="ＭＳ ゴシック" w:eastAsia="ＭＳ ゴシック" w:hAnsi="ＭＳ ゴシック" w:cs="ＭＳ ゴシック" w:hint="eastAsia"/>
+        </w:rPr>
+        <w:tab/>
+      </w:r>
+      <w:r>
+        <w:rPr>
+          <w:rFonts w:ascii="ＭＳ ゴシック" w:eastAsia="ＭＳ ゴシック" w:hAnsi="ＭＳ ゴシック" w:cs="ＭＳ ゴシック" w:hint="eastAsia"/>
+        </w:rPr>
+        <w:tab/>
+      </w:r>
+      <w:r>
+        <w:rPr>
+          <w:rFonts w:ascii="ＭＳ ゴシック" w:eastAsia="ＭＳ ゴシック" w:hAnsi="ＭＳ ゴシック" w:cs="ＭＳ ゴシック" w:hint="eastAsia"/>
+        </w:rPr>
+        <w:tab/>
+      </w:r>
+      <w:r>
+        <w:rPr>
+          <w:rFonts w:ascii="ＭＳ ゴシック" w:eastAsia="ＭＳ ゴシック" w:hAnsi="ＭＳ ゴシック" w:cs="ＭＳ ゴシック" w:hint="eastAsia"/>
+        </w:rPr>
+        <w:tab/>
+      </w:r>
+      <w:proofErr w:type="spellStart"/>
+      <w:r>
+        <w:rPr>
+          <w:rFonts w:ascii="ＭＳ ゴシック" w:eastAsia="ＭＳ ゴシック" w:hAnsi="ＭＳ ゴシック" w:cs="ＭＳ ゴシック" w:hint="eastAsia"/>
+        </w:rPr>
+        <w:t>out.write</w:t>
+      </w:r>
+      <w:proofErr w:type="spellEnd"/>
+      <w:r>
+        <w:rPr>
+          <w:rFonts w:ascii="ＭＳ ゴシック" w:eastAsia="ＭＳ ゴシック" w:hAnsi="ＭＳ ゴシック" w:cs="ＭＳ ゴシック" w:hint="eastAsia"/>
+        </w:rPr>
+        <w:t>((</w:t>
+      </w:r>
+      <w:proofErr w:type="spellStart"/>
+      <w:r>
+        <w:rPr>
+          <w:rFonts w:ascii="ＭＳ ゴシック" w:eastAsia="ＭＳ ゴシック" w:hAnsi="ＭＳ ゴシック" w:cs="ＭＳ ゴシック" w:hint="eastAsia"/>
+        </w:rPr>
+        <w:t>int</w:t>
+      </w:r>
+      <w:proofErr w:type="spellEnd"/>
+      <w:r>
+        <w:rPr>
+          <w:rFonts w:ascii="ＭＳ ゴシック" w:eastAsia="ＭＳ ゴシック" w:hAnsi="ＭＳ ゴシック" w:cs="ＭＳ ゴシック" w:hint="eastAsia"/>
+        </w:rPr>
+        <w:t>)</w:t>
+      </w:r>
+      <w:r>
+        <w:rPr>
+          <w:rFonts w:ascii="ＭＳ ゴシック" w:eastAsia="ＭＳ ゴシック" w:hAnsi="ＭＳ ゴシック" w:cs="ＭＳ ゴシック" w:hint="eastAsia"/>
+        </w:rPr>
+        <w:tab/>
+      </w:r>
+      <w:proofErr w:type="spellStart"/>
+      <w:r>
+        <w:rPr>
+          <w:rFonts w:ascii="ＭＳ ゴシック" w:eastAsia="ＭＳ ゴシック" w:hAnsi="ＭＳ ゴシック" w:cs="ＭＳ ゴシック" w:hint="eastAsia"/>
+        </w:rPr>
+        <w:t>outstr.charAt</w:t>
+      </w:r>
+      <w:proofErr w:type="spellEnd"/>
+      <w:r>
+        <w:rPr>
+          <w:rFonts w:ascii="ＭＳ ゴシック" w:eastAsia="ＭＳ ゴシック" w:hAnsi="ＭＳ ゴシック" w:cs="ＭＳ ゴシック" w:hint="eastAsia"/>
+        </w:rPr>
+        <w:t>(</w:t>
+      </w:r>
+      <w:proofErr w:type="spellStart"/>
+      <w:r>
+        <w:rPr>
+          <w:rFonts w:ascii="ＭＳ ゴシック" w:eastAsia="ＭＳ ゴシック" w:hAnsi="ＭＳ ゴシック" w:cs="ＭＳ ゴシック" w:hint="eastAsia"/>
+        </w:rPr>
+        <w:t>i</w:t>
+      </w:r>
+      <w:proofErr w:type="spellEnd"/>
+      <w:r>
+        <w:rPr>
+          <w:rFonts w:ascii="ＭＳ ゴシック" w:eastAsia="ＭＳ ゴシック" w:hAnsi="ＭＳ ゴシック" w:cs="ＭＳ ゴシック" w:hint="eastAsia"/>
+        </w:rPr>
+        <w:t>));</w:t>
+      </w:r>
+    </w:p>
+    <w:p>
+      <w:pPr>
+        <w:pStyle w:val="a3"/>
+        <w:rPr>
+          <w:rFonts w:ascii="ＭＳ ゴシック" w:eastAsia="ＭＳ ゴシック" w:hAnsi="ＭＳ ゴシック" w:cs="ＭＳ ゴシック"/>
         </w:rPr>
       </w:pPr>
       <w:r>
@@ -1473,48 +1765,61 @@
       <w:pPr>
         <w:pStyle w:val="a3"/>
         <w:rPr>
-          <w:rFonts w:ascii="ＭＳ ゴシック" w:eastAsia="ＭＳ ゴシック" w:hAnsi="ＭＳ ゴシック" w:cs="ＭＳ ゴシック" w:hint="eastAsia"/>
-        </w:rPr>
-      </w:pPr>
-      <w:r>
-        <w:rPr>
-          <w:rFonts w:ascii="ＭＳ ゴシック" w:eastAsia="ＭＳ ゴシック" w:hAnsi="ＭＳ ゴシック" w:cs="ＭＳ ゴシック" w:hint="eastAsia"/>
-        </w:rPr>
-        <w:tab/>
-      </w:r>
-      <w:r>
-        <w:rPr>
-          <w:rFonts w:ascii="ＭＳ ゴシック" w:eastAsia="ＭＳ ゴシック" w:hAnsi="ＭＳ ゴシック" w:cs="ＭＳ ゴシック" w:hint="eastAsia"/>
-        </w:rPr>
-        <w:tab/>
-      </w:r>
-      <w:r>
-        <w:rPr>
-          <w:rFonts w:ascii="ＭＳ ゴシック" w:eastAsia="ＭＳ ゴシック" w:hAnsi="ＭＳ ゴシック" w:cs="ＭＳ ゴシック" w:hint="eastAsia"/>
-        </w:rPr>
-        <w:tab/>
-      </w:r>
-      <w:r>
-        <w:rPr>
-          <w:rFonts w:ascii="ＭＳ ゴシック" w:eastAsia="ＭＳ ゴシック" w:hAnsi="ＭＳ ゴシック" w:cs="ＭＳ ゴシック" w:hint="eastAsia"/>
-        </w:rPr>
-        <w:tab/>
-        <w:t>out.write('\n');</w:t>
-      </w:r>
-    </w:p>
-    <w:p>
-      <w:pPr>
-        <w:pStyle w:val="a3"/>
-        <w:rPr>
-          <w:rFonts w:ascii="ＭＳ ゴシック" w:eastAsia="ＭＳ ゴシック" w:hAnsi="ＭＳ ゴシック" w:cs="ＭＳ ゴシック" w:hint="eastAsia"/>
-        </w:rPr>
-      </w:pPr>
-    </w:p>
-    <w:p>
-      <w:pPr>
-        <w:pStyle w:val="a3"/>
-        <w:rPr>
-          <w:rFonts w:ascii="ＭＳ ゴシック" w:eastAsia="ＭＳ ゴシック" w:hAnsi="ＭＳ ゴシック" w:cs="ＭＳ ゴシック" w:hint="eastAsia"/>
+          <w:rFonts w:ascii="ＭＳ ゴシック" w:eastAsia="ＭＳ ゴシック" w:hAnsi="ＭＳ ゴシック" w:cs="ＭＳ ゴシック"/>
+        </w:rPr>
+      </w:pPr>
+      <w:r>
+        <w:rPr>
+          <w:rFonts w:ascii="ＭＳ ゴシック" w:eastAsia="ＭＳ ゴシック" w:hAnsi="ＭＳ ゴシック" w:cs="ＭＳ ゴシック" w:hint="eastAsia"/>
+        </w:rPr>
+        <w:tab/>
+      </w:r>
+      <w:r>
+        <w:rPr>
+          <w:rFonts w:ascii="ＭＳ ゴシック" w:eastAsia="ＭＳ ゴシック" w:hAnsi="ＭＳ ゴシック" w:cs="ＭＳ ゴシック" w:hint="eastAsia"/>
+        </w:rPr>
+        <w:tab/>
+      </w:r>
+      <w:r>
+        <w:rPr>
+          <w:rFonts w:ascii="ＭＳ ゴシック" w:eastAsia="ＭＳ ゴシック" w:hAnsi="ＭＳ ゴシック" w:cs="ＭＳ ゴシック" w:hint="eastAsia"/>
+        </w:rPr>
+        <w:tab/>
+      </w:r>
+      <w:r>
+        <w:rPr>
+          <w:rFonts w:ascii="ＭＳ ゴシック" w:eastAsia="ＭＳ ゴシック" w:hAnsi="ＭＳ ゴシック" w:cs="ＭＳ ゴシック" w:hint="eastAsia"/>
+        </w:rPr>
+        <w:tab/>
+      </w:r>
+      <w:proofErr w:type="spellStart"/>
+      <w:r>
+        <w:rPr>
+          <w:rFonts w:ascii="ＭＳ ゴシック" w:eastAsia="ＭＳ ゴシック" w:hAnsi="ＭＳ ゴシック" w:cs="ＭＳ ゴシック" w:hint="eastAsia"/>
+        </w:rPr>
+        <w:t>out.write</w:t>
+      </w:r>
+      <w:proofErr w:type="spellEnd"/>
+      <w:r>
+        <w:rPr>
+          <w:rFonts w:ascii="ＭＳ ゴシック" w:eastAsia="ＭＳ ゴシック" w:hAnsi="ＭＳ ゴシック" w:cs="ＭＳ ゴシック" w:hint="eastAsia"/>
+        </w:rPr>
+        <w:t>('\n');</w:t>
+      </w:r>
+    </w:p>
+    <w:p>
+      <w:pPr>
+        <w:pStyle w:val="a3"/>
+        <w:rPr>
+          <w:rFonts w:ascii="ＭＳ ゴシック" w:eastAsia="ＭＳ ゴシック" w:hAnsi="ＭＳ ゴシック" w:cs="ＭＳ ゴシック"/>
+        </w:rPr>
+      </w:pPr>
+    </w:p>
+    <w:p>
+      <w:pPr>
+        <w:pStyle w:val="a3"/>
+        <w:rPr>
+          <w:rFonts w:ascii="ＭＳ ゴシック" w:eastAsia="ＭＳ ゴシック" w:hAnsi="ＭＳ ゴシック" w:cs="ＭＳ ゴシック"/>
         </w:rPr>
       </w:pPr>
       <w:r>
@@ -1548,8 +1853,6 @@
         </w:rPr>
         <w:t>ストリームを閉じる</w:t>
       </w:r>
-      <w:bookmarkStart w:id="0" w:name="_GoBack"/>
-      <w:bookmarkEnd w:id="0"/>
       <w:r>
         <w:rPr>
           <w:rFonts w:ascii="ＭＳ ゴシック" w:eastAsia="ＭＳ ゴシック" w:hAnsi="ＭＳ ゴシック" w:cs="ＭＳ ゴシック" w:hint="eastAsia"/>
@@ -1561,40 +1864,53 @@
       <w:pPr>
         <w:pStyle w:val="a3"/>
         <w:rPr>
-          <w:rFonts w:ascii="ＭＳ ゴシック" w:eastAsia="ＭＳ ゴシック" w:hAnsi="ＭＳ ゴシック" w:cs="ＭＳ ゴシック" w:hint="eastAsia"/>
-        </w:rPr>
-      </w:pPr>
-      <w:r>
-        <w:rPr>
-          <w:rFonts w:ascii="ＭＳ ゴシック" w:eastAsia="ＭＳ ゴシック" w:hAnsi="ＭＳ ゴシック" w:cs="ＭＳ ゴシック" w:hint="eastAsia"/>
-        </w:rPr>
-        <w:tab/>
-      </w:r>
-      <w:r>
-        <w:rPr>
-          <w:rFonts w:ascii="ＭＳ ゴシック" w:eastAsia="ＭＳ ゴシック" w:hAnsi="ＭＳ ゴシック" w:cs="ＭＳ ゴシック" w:hint="eastAsia"/>
-        </w:rPr>
-        <w:tab/>
-      </w:r>
-      <w:r>
-        <w:rPr>
-          <w:rFonts w:ascii="ＭＳ ゴシック" w:eastAsia="ＭＳ ゴシック" w:hAnsi="ＭＳ ゴシック" w:cs="ＭＳ ゴシック" w:hint="eastAsia"/>
-        </w:rPr>
-        <w:tab/>
-      </w:r>
-      <w:r>
-        <w:rPr>
-          <w:rFonts w:ascii="ＭＳ ゴシック" w:eastAsia="ＭＳ ゴシック" w:hAnsi="ＭＳ ゴシック" w:cs="ＭＳ ゴシック" w:hint="eastAsia"/>
-        </w:rPr>
-        <w:tab/>
-        <w:t>sock.close();</w:t>
-      </w:r>
-    </w:p>
-    <w:p>
-      <w:pPr>
-        <w:pStyle w:val="a3"/>
-        <w:rPr>
-          <w:rFonts w:ascii="ＭＳ ゴシック" w:eastAsia="ＭＳ ゴシック" w:hAnsi="ＭＳ ゴシック" w:cs="ＭＳ ゴシック" w:hint="eastAsia"/>
+          <w:rFonts w:ascii="ＭＳ ゴシック" w:eastAsia="ＭＳ ゴシック" w:hAnsi="ＭＳ ゴシック" w:cs="ＭＳ ゴシック"/>
+        </w:rPr>
+      </w:pPr>
+      <w:r>
+        <w:rPr>
+          <w:rFonts w:ascii="ＭＳ ゴシック" w:eastAsia="ＭＳ ゴシック" w:hAnsi="ＭＳ ゴシック" w:cs="ＭＳ ゴシック" w:hint="eastAsia"/>
+        </w:rPr>
+        <w:tab/>
+      </w:r>
+      <w:r>
+        <w:rPr>
+          <w:rFonts w:ascii="ＭＳ ゴシック" w:eastAsia="ＭＳ ゴシック" w:hAnsi="ＭＳ ゴシック" w:cs="ＭＳ ゴシック" w:hint="eastAsia"/>
+        </w:rPr>
+        <w:tab/>
+      </w:r>
+      <w:r>
+        <w:rPr>
+          <w:rFonts w:ascii="ＭＳ ゴシック" w:eastAsia="ＭＳ ゴシック" w:hAnsi="ＭＳ ゴシック" w:cs="ＭＳ ゴシック" w:hint="eastAsia"/>
+        </w:rPr>
+        <w:tab/>
+      </w:r>
+      <w:r>
+        <w:rPr>
+          <w:rFonts w:ascii="ＭＳ ゴシック" w:eastAsia="ＭＳ ゴシック" w:hAnsi="ＭＳ ゴシック" w:cs="ＭＳ ゴシック" w:hint="eastAsia"/>
+        </w:rPr>
+        <w:tab/>
+      </w:r>
+      <w:proofErr w:type="spellStart"/>
+      <w:r>
+        <w:rPr>
+          <w:rFonts w:ascii="ＭＳ ゴシック" w:eastAsia="ＭＳ ゴシック" w:hAnsi="ＭＳ ゴシック" w:cs="ＭＳ ゴシック" w:hint="eastAsia"/>
+        </w:rPr>
+        <w:t>sock.close</w:t>
+      </w:r>
+      <w:proofErr w:type="spellEnd"/>
+      <w:r>
+        <w:rPr>
+          <w:rFonts w:ascii="ＭＳ ゴシック" w:eastAsia="ＭＳ ゴシック" w:hAnsi="ＭＳ ゴシック" w:cs="ＭＳ ゴシック" w:hint="eastAsia"/>
+        </w:rPr>
+        <w:t>();</w:t>
+      </w:r>
+    </w:p>
+    <w:p>
+      <w:pPr>
+        <w:pStyle w:val="a3"/>
+        <w:rPr>
+          <w:rFonts w:ascii="ＭＳ ゴシック" w:eastAsia="ＭＳ ゴシック" w:hAnsi="ＭＳ ゴシック" w:cs="ＭＳ ゴシック"/>
         </w:rPr>
       </w:pPr>
       <w:r>
@@ -1621,7 +1937,7 @@
       <w:pPr>
         <w:pStyle w:val="a3"/>
         <w:rPr>
-          <w:rFonts w:ascii="ＭＳ ゴシック" w:eastAsia="ＭＳ ゴシック" w:hAnsi="ＭＳ ゴシック" w:cs="ＭＳ ゴシック" w:hint="eastAsia"/>
+          <w:rFonts w:ascii="ＭＳ ゴシック" w:eastAsia="ＭＳ ゴシック" w:hAnsi="ＭＳ ゴシック" w:cs="ＭＳ ゴシック"/>
         </w:rPr>
       </w:pPr>
       <w:r>
@@ -1642,7 +1958,7 @@
       <w:pPr>
         <w:pStyle w:val="a3"/>
         <w:rPr>
-          <w:rFonts w:ascii="ＭＳ ゴシック" w:eastAsia="ＭＳ ゴシック" w:hAnsi="ＭＳ ゴシック" w:cs="ＭＳ ゴシック" w:hint="eastAsia"/>
+          <w:rFonts w:ascii="ＭＳ ゴシック" w:eastAsia="ＭＳ ゴシック" w:hAnsi="ＭＳ ゴシック" w:cs="ＭＳ ゴシック"/>
         </w:rPr>
       </w:pPr>
       <w:r>
@@ -1663,8 +1979,16 @@
           <w:rFonts w:ascii="ＭＳ ゴシック" w:eastAsia="ＭＳ ゴシック" w:hAnsi="ＭＳ ゴシック" w:cs="ＭＳ ゴシック" w:hint="eastAsia"/>
         </w:rPr>
         <w:tab/>
-        <w:t>(IOException</w:t>
-      </w:r>
+        <w:t>(</w:t>
+      </w:r>
+      <w:proofErr w:type="spellStart"/>
+      <w:r>
+        <w:rPr>
+          <w:rFonts w:ascii="ＭＳ ゴシック" w:eastAsia="ＭＳ ゴシック" w:hAnsi="ＭＳ ゴシック" w:cs="ＭＳ ゴシック" w:hint="eastAsia"/>
+        </w:rPr>
+        <w:t>IOException</w:t>
+      </w:r>
+      <w:proofErr w:type="spellEnd"/>
       <w:r>
         <w:rPr>
           <w:rFonts w:ascii="ＭＳ ゴシック" w:eastAsia="ＭＳ ゴシック" w:hAnsi="ＭＳ ゴシック" w:cs="ＭＳ ゴシック" w:hint="eastAsia"/>
@@ -1684,34 +2008,47 @@
       <w:pPr>
         <w:pStyle w:val="a3"/>
         <w:rPr>
-          <w:rFonts w:ascii="ＭＳ ゴシック" w:eastAsia="ＭＳ ゴシック" w:hAnsi="ＭＳ ゴシック" w:cs="ＭＳ ゴシック" w:hint="eastAsia"/>
-        </w:rPr>
-      </w:pPr>
-      <w:r>
-        <w:rPr>
-          <w:rFonts w:ascii="ＭＳ ゴシック" w:eastAsia="ＭＳ ゴシック" w:hAnsi="ＭＳ ゴシック" w:cs="ＭＳ ゴシック" w:hint="eastAsia"/>
-        </w:rPr>
-        <w:tab/>
-      </w:r>
-      <w:r>
-        <w:rPr>
-          <w:rFonts w:ascii="ＭＳ ゴシック" w:eastAsia="ＭＳ ゴシック" w:hAnsi="ＭＳ ゴシック" w:cs="ＭＳ ゴシック" w:hint="eastAsia"/>
-        </w:rPr>
-        <w:tab/>
-      </w:r>
-      <w:r>
-        <w:rPr>
-          <w:rFonts w:ascii="ＭＳ ゴシック" w:eastAsia="ＭＳ ゴシック" w:hAnsi="ＭＳ ゴシック" w:cs="ＭＳ ゴシック" w:hint="eastAsia"/>
-        </w:rPr>
-        <w:tab/>
-        <w:t>System.exit(1);</w:t>
-      </w:r>
-    </w:p>
-    <w:p>
-      <w:pPr>
-        <w:pStyle w:val="a3"/>
-        <w:rPr>
-          <w:rFonts w:ascii="ＭＳ ゴシック" w:eastAsia="ＭＳ ゴシック" w:hAnsi="ＭＳ ゴシック" w:cs="ＭＳ ゴシック" w:hint="eastAsia"/>
+          <w:rFonts w:ascii="ＭＳ ゴシック" w:eastAsia="ＭＳ ゴシック" w:hAnsi="ＭＳ ゴシック" w:cs="ＭＳ ゴシック"/>
+        </w:rPr>
+      </w:pPr>
+      <w:r>
+        <w:rPr>
+          <w:rFonts w:ascii="ＭＳ ゴシック" w:eastAsia="ＭＳ ゴシック" w:hAnsi="ＭＳ ゴシック" w:cs="ＭＳ ゴシック" w:hint="eastAsia"/>
+        </w:rPr>
+        <w:tab/>
+      </w:r>
+      <w:r>
+        <w:rPr>
+          <w:rFonts w:ascii="ＭＳ ゴシック" w:eastAsia="ＭＳ ゴシック" w:hAnsi="ＭＳ ゴシック" w:cs="ＭＳ ゴシック" w:hint="eastAsia"/>
+        </w:rPr>
+        <w:tab/>
+      </w:r>
+      <w:r>
+        <w:rPr>
+          <w:rFonts w:ascii="ＭＳ ゴシック" w:eastAsia="ＭＳ ゴシック" w:hAnsi="ＭＳ ゴシック" w:cs="ＭＳ ゴシック" w:hint="eastAsia"/>
+        </w:rPr>
+        <w:tab/>
+      </w:r>
+      <w:proofErr w:type="spellStart"/>
+      <w:r>
+        <w:rPr>
+          <w:rFonts w:ascii="ＭＳ ゴシック" w:eastAsia="ＭＳ ゴシック" w:hAnsi="ＭＳ ゴシック" w:cs="ＭＳ ゴシック" w:hint="eastAsia"/>
+        </w:rPr>
+        <w:t>System.exit</w:t>
+      </w:r>
+      <w:proofErr w:type="spellEnd"/>
+      <w:r>
+        <w:rPr>
+          <w:rFonts w:ascii="ＭＳ ゴシック" w:eastAsia="ＭＳ ゴシック" w:hAnsi="ＭＳ ゴシック" w:cs="ＭＳ ゴシック" w:hint="eastAsia"/>
+        </w:rPr>
+        <w:t>(1);</w:t>
+      </w:r>
+    </w:p>
+    <w:p>
+      <w:pPr>
+        <w:pStyle w:val="a3"/>
+        <w:rPr>
+          <w:rFonts w:ascii="ＭＳ ゴシック" w:eastAsia="ＭＳ ゴシック" w:hAnsi="ＭＳ ゴシック" w:cs="ＭＳ ゴシック"/>
         </w:rPr>
       </w:pPr>
       <w:r>
@@ -1732,7 +2069,7 @@
       <w:pPr>
         <w:pStyle w:val="a3"/>
         <w:rPr>
-          <w:rFonts w:ascii="ＭＳ ゴシック" w:eastAsia="ＭＳ ゴシック" w:hAnsi="ＭＳ ゴシック" w:cs="ＭＳ ゴシック" w:hint="eastAsia"/>
+          <w:rFonts w:ascii="ＭＳ ゴシック" w:eastAsia="ＭＳ ゴシック" w:hAnsi="ＭＳ ゴシック" w:cs="ＭＳ ゴシック"/>
         </w:rPr>
       </w:pPr>
       <w:r>

</xml_diff>